<commit_message>
add some paper about LSTM
</commit_message>
<xml_diff>
--- a/任务记录.docx
+++ b/任务记录.docx
@@ -4102,6 +4102,11 @@
       </w:r>
     </w:p>
     <w:p>
+      <w:pPr>
+        <w:rPr>
+          <w:rFonts w:hint="eastAsia"/>
+        </w:rPr>
+      </w:pPr>
       <w:r>
         <w:t>有监督学习时</w:t>
       </w:r>
@@ -4130,7 +4135,13 @@
         <w:t>1</w:t>
       </w:r>
     </w:p>
-    <w:p/>
+    <w:p>
+      <w:pPr>
+        <w:rPr>
+          <w:rFonts w:hint="eastAsia"/>
+        </w:rPr>
+      </w:pPr>
+    </w:p>
     <w:p>
       <w:r>
         <w:rPr>
@@ -4140,6 +4151,11 @@
       </w:r>
     </w:p>
     <w:p>
+      <w:pPr>
+        <w:rPr>
+          <w:rFonts w:hint="eastAsia"/>
+        </w:rPr>
+      </w:pPr>
       <w:r>
         <w:t>故障样本稀少</w:t>
       </w:r>
@@ -4171,6 +4187,11 @@
       </w:r>
     </w:p>
     <w:p>
+      <w:pPr>
+        <w:rPr>
+          <w:rFonts w:hint="eastAsia"/>
+        </w:rPr>
+      </w:pPr>
       <w:r>
         <w:t>auto</w:t>
       </w:r>
@@ -4265,144 +4286,6 @@
           <w:rFonts w:hint="eastAsia"/>
         </w:rPr>
         <w:t>：</w:t>
-      </w:r>
-    </w:p>
-    <w:p>
-      <w:pPr>
-        <w:pStyle w:val="1"/>
-      </w:pPr>
-      <w:r>
-        <w:rPr>
-          <w:rFonts w:hint="eastAsia"/>
-        </w:rPr>
-        <w:t>2</w:t>
-      </w:r>
-      <w:r>
-        <w:t>0151101</w:t>
-      </w:r>
-    </w:p>
-    <w:p>
-      <w:r>
-        <w:t>总的框架</w:t>
-      </w:r>
-      <w:r>
-        <w:rPr>
-          <w:rFonts w:hint="eastAsia"/>
-        </w:rPr>
-        <w:t>：</w:t>
-      </w:r>
-    </w:p>
-    <w:p>
-      <w:r>
-        <w:rPr>
-          <w:rFonts w:hint="eastAsia"/>
-        </w:rPr>
-        <w:t>（故障分类）</w:t>
-      </w:r>
-      <w:r>
-        <w:t>特征工程</w:t>
-      </w:r>
-      <w:r>
-        <w:rPr>
-          <w:rFonts w:hint="eastAsia"/>
-        </w:rPr>
-        <w:t>+</w:t>
-      </w:r>
-      <w:r>
-        <w:t>深度学习</w:t>
-      </w:r>
-    </w:p>
-    <w:p>
-      <w:r>
-        <w:rPr>
-          <w:rFonts w:hint="eastAsia"/>
-        </w:rPr>
-        <w:t>P</w:t>
-      </w:r>
-      <w:r>
-        <w:rPr>
-          <w:rFonts w:hint="eastAsia"/>
-        </w:rPr>
-        <w:t>、贡献值、趋势、</w:t>
-      </w:r>
-      <w:r>
-        <w:rPr>
-          <w:rFonts w:hint="eastAsia"/>
-        </w:rPr>
-        <w:t>SFA</w:t>
-      </w:r>
-      <w:r>
-        <w:rPr>
-          <w:rFonts w:hint="eastAsia"/>
-        </w:rPr>
-        <w:t>和</w:t>
-      </w:r>
-      <w:r>
-        <w:rPr>
-          <w:rFonts w:hint="eastAsia"/>
-        </w:rPr>
-        <w:t>PCA</w:t>
-      </w:r>
-      <w:r>
-        <w:rPr>
-          <w:rFonts w:hint="eastAsia"/>
-        </w:rPr>
-        <w:t>的</w:t>
-      </w:r>
-      <w:r>
-        <w:rPr>
-          <w:rFonts w:hint="eastAsia"/>
-        </w:rPr>
-        <w:t>t</w:t>
-      </w:r>
-      <w:r>
-        <w:rPr>
-          <w:rFonts w:hint="eastAsia"/>
-        </w:rPr>
-        <w:t>、重构误差……</w:t>
-      </w:r>
-    </w:p>
-    <w:p>
-      <w:pPr>
-        <w:rPr>
-          <w:rFonts w:hint="eastAsia"/>
-        </w:rPr>
-      </w:pPr>
-      <w:r>
-        <w:t>目标</w:t>
-      </w:r>
-      <w:r>
-        <w:rPr>
-          <w:rFonts w:hint="eastAsia"/>
-        </w:rPr>
-        <w:t>：</w:t>
-      </w:r>
-      <w:r>
-        <w:t>在</w:t>
-      </w:r>
-      <w:r>
-        <w:t>gl1</w:t>
-      </w:r>
-      <w:r>
-        <w:t>上训练</w:t>
-      </w:r>
-      <w:r>
-        <w:rPr>
-          <w:rFonts w:hint="eastAsia"/>
-        </w:rPr>
-        <w:t>、</w:t>
-      </w:r>
-      <w:r>
-        <w:t>gl2</w:t>
-      </w:r>
-      <w:r>
-        <w:t>上测试</w:t>
-      </w:r>
-      <w:r>
-        <w:rPr>
-          <w:rFonts w:hint="eastAsia"/>
-        </w:rPr>
-        <w:t>。</w:t>
       </w:r>
       <w:bookmarkStart w:id="2" w:name="_GoBack"/>
       <w:bookmarkEnd w:id="2"/>

</xml_diff>

<commit_message>
lots of things to learn
</commit_message>
<xml_diff>
--- a/任务记录.docx
+++ b/任务记录.docx
@@ -4645,11 +4645,6 @@
       </w:r>
     </w:p>
     <w:p>
-      <w:pPr>
-        <w:rPr>
-          <w:rFonts w:hint="eastAsia"/>
-        </w:rPr>
-      </w:pPr>
       <w:r>
         <w:t>熟练使用</w:t>
       </w:r>
@@ -4682,11 +4677,51 @@
           <w:rFonts w:hint="eastAsia"/>
         </w:rPr>
         <w:t>。</w:t>
+      </w:r>
+    </w:p>
+    <w:p/>
+    <w:p>
+      <w:pPr>
+        <w:pStyle w:val="1"/>
+      </w:pPr>
+      <w:r>
+        <w:rPr>
+          <w:rFonts w:hint="eastAsia"/>
+        </w:rPr>
+        <w:t>20</w:t>
+      </w:r>
+      <w:r>
+        <w:t>15.11.16</w:t>
+      </w:r>
+    </w:p>
+    <w:p>
+      <w:r>
+        <w:rPr>
+          <w:rFonts w:hint="eastAsia"/>
+        </w:rPr>
+        <w:t>训练下一步的输入作为当前的目标值后（无监督学习），用该模型的</w:t>
+      </w:r>
+      <w:r>
+        <w:rPr>
+          <w:rFonts w:hint="eastAsia"/>
+        </w:rPr>
+        <w:t>cell</w:t>
+      </w:r>
+      <w:r>
+        <w:rPr>
+          <w:rFonts w:hint="eastAsia"/>
+        </w:rPr>
+        <w:t>作为异常炉况的特征来训练新的模型（有监督学习</w:t>
       </w:r>
       <w:bookmarkStart w:id="2" w:name="_GoBack"/>
       <w:bookmarkEnd w:id="2"/>
-    </w:p>
-    <w:p/>
+      <w:r>
+        <w:rPr>
+          <w:rFonts w:hint="eastAsia"/>
+        </w:rPr>
+        <w:t>）</w:t>
+      </w:r>
+    </w:p>
     <w:p>
       <w:pPr>
         <w:rPr>

</xml_diff>

<commit_message>
download many paper and need to choose which to read             first
</commit_message>
<xml_diff>
--- a/任务记录.docx
+++ b/任务记录.docx
@@ -4753,11 +4753,6 @@
       </w:r>
     </w:p>
     <w:p>
-      <w:pPr>
-        <w:rPr>
-          <w:rFonts w:hint="eastAsia"/>
-        </w:rPr>
-      </w:pPr>
       <w:r>
         <w:t>输出</w:t>
       </w:r>
@@ -4781,178 +4776,220 @@
           <w:rFonts w:hint="eastAsia"/>
         </w:rPr>
         <w:t>、主方向</w:t>
+      </w:r>
+      <w:r>
+        <w:rPr>
+          <w:rFonts w:hint="eastAsia"/>
+        </w:rPr>
+        <w:t>等</w:t>
+      </w:r>
+      <w:r>
+        <w:rPr>
+          <w:rFonts w:hint="eastAsia"/>
+        </w:rPr>
+        <w:t>。</w:t>
+      </w:r>
+    </w:p>
+    <w:p>
+      <w:r>
+        <w:t>在</w:t>
+      </w:r>
+      <w:r>
+        <w:t>lstm</w:t>
+      </w:r>
+      <w:r>
+        <w:t>中用下一时刻的值作为目标值训练</w:t>
+      </w:r>
+      <w:r>
+        <w:t>lstm</w:t>
+      </w:r>
+      <w:r>
+        <w:rPr>
+          <w:rFonts w:hint="eastAsia"/>
+        </w:rPr>
+        <w:t>，</w:t>
+      </w:r>
+      <w:r>
+        <w:t>用该网络的隐层输出作为下一个网络的输入</w:t>
+      </w:r>
+      <w:r>
+        <w:rPr>
+          <w:rFonts w:hint="eastAsia"/>
+        </w:rPr>
+        <w:t>。则预测过程相当于该网络的</w:t>
+      </w:r>
+      <w:r>
+        <w:rPr>
+          <w:rFonts w:hint="eastAsia"/>
+        </w:rPr>
+        <w:t>pretraining</w:t>
+      </w:r>
+      <w:r>
+        <w:rPr>
+          <w:rFonts w:hint="eastAsia"/>
+        </w:rPr>
+        <w:t>。或者将下一时刻的输出和当前的炉况状态同时作为拟合目标，使得网络知道学习高炉的运行原理，同时又知道关注点。</w:t>
+      </w:r>
+    </w:p>
+    <w:p>
+      <w:r>
+        <w:t>想法</w:t>
+      </w:r>
+      <w:r>
+        <w:rPr>
+          <w:rFonts w:hint="eastAsia"/>
+        </w:rPr>
+        <w:t>2</w:t>
+      </w:r>
+      <w:r>
+        <w:rPr>
+          <w:rFonts w:hint="eastAsia"/>
+        </w:rPr>
+        <w:t>：</w:t>
+      </w:r>
+    </w:p>
+    <w:p>
+      <w:r>
+        <w:t>卷积层</w:t>
+      </w:r>
+      <w:r>
+        <w:rPr>
+          <w:rFonts w:hint="eastAsia"/>
+        </w:rPr>
+        <w:t>+</w:t>
+      </w:r>
+      <w:r>
+        <w:t>卷积层</w:t>
+      </w:r>
+      <w:r>
+        <w:rPr>
+          <w:rFonts w:hint="eastAsia"/>
+        </w:rPr>
+        <w:t>+</w:t>
+      </w:r>
+      <w:r>
+        <w:t>全连接层</w:t>
+      </w:r>
+      <w:r>
+        <w:rPr>
+          <w:rFonts w:hint="eastAsia"/>
+        </w:rPr>
+        <w:t>+</w:t>
+      </w:r>
+      <w:r>
+        <w:t>tanh</w:t>
+      </w:r>
+      <w:r>
+        <w:t>层</w:t>
+      </w:r>
+      <w:r>
+        <w:rPr>
+          <w:rFonts w:hint="eastAsia"/>
+        </w:rPr>
+        <w:t>：</w:t>
+      </w:r>
+      <w:r>
+        <w:t>预测下一步</w:t>
+      </w:r>
+    </w:p>
+    <w:p>
+      <w:r>
+        <w:tab/>
+      </w:r>
+      <w:r>
+        <w:tab/>
+      </w:r>
+      <w:r>
+        <w:tab/>
+      </w:r>
+      <w:r>
+        <w:tab/>
+      </w:r>
+      <w:r>
+        <w:tab/>
+        <w:t xml:space="preserve">  </w:t>
+      </w:r>
+      <w:r>
+        <w:rPr>
+          <w:rFonts w:hint="eastAsia"/>
+        </w:rPr>
+        <w:t>+</w:t>
+      </w:r>
+      <w:r>
+        <w:rPr>
+          <w:rFonts w:hint="eastAsia"/>
+        </w:rPr>
+        <w:t>全连接层</w:t>
+      </w:r>
+      <w:r>
+        <w:rPr>
+          <w:rFonts w:hint="eastAsia"/>
+        </w:rPr>
+        <w:t>+softmax</w:t>
+      </w:r>
+      <w:r>
+        <w:rPr>
+          <w:rFonts w:hint="eastAsia"/>
+        </w:rPr>
+        <w:t>：分类</w:t>
+      </w:r>
+    </w:p>
+    <w:p/>
+    <w:p>
+      <w:pPr>
+        <w:pStyle w:val="1"/>
+      </w:pPr>
+      <w:r>
+        <w:t>2015.11.27</w:t>
+      </w:r>
+    </w:p>
+    <w:p>
+      <w:pPr>
+        <w:ind w:firstLine="420"/>
+        <w:rPr>
+          <w:rFonts w:hint="eastAsia"/>
+        </w:rPr>
+      </w:pPr>
+      <w:r>
+        <w:rPr>
+          <w:rFonts w:hint="eastAsia"/>
+        </w:rPr>
+        <w:t>通过其他变量来预测顶温顶压是不现实的，因为其明显受到填料的影响（约每小时</w:t>
+      </w:r>
+      <w:r>
+        <w:rPr>
+          <w:rFonts w:hint="eastAsia"/>
+        </w:rPr>
+        <w:t>8</w:t>
+      </w:r>
+      <w:r>
+        <w:rPr>
+          <w:rFonts w:hint="eastAsia"/>
+        </w:rPr>
+        <w:t>批料）以及炉况的变化的影响。更现实的办法是预测整体工作点的变化</w:t>
+      </w:r>
+      <w:r>
+        <w:rPr>
+          <w:rFonts w:hint="eastAsia"/>
+        </w:rPr>
+        <w:t>，当然，首先需要确认</w:t>
+      </w:r>
+      <w:r>
+        <w:rPr>
+          <w:rFonts w:hint="eastAsia"/>
+        </w:rPr>
+        <w:t>LSTM</w:t>
+      </w:r>
+      <w:r>
+        <w:rPr>
+          <w:rFonts w:hint="eastAsia"/>
+        </w:rPr>
+        <w:t>具有拟合时间曲线的能力，可以通过简单的实现来检测。</w:t>
       </w:r>
       <w:bookmarkStart w:id="2" w:name="_GoBack"/>
       <w:bookmarkEnd w:id="2"/>
-      <w:r>
-        <w:rPr>
-          <w:rFonts w:hint="eastAsia"/>
-        </w:rPr>
-        <w:t>等</w:t>
-      </w:r>
-      <w:r>
-        <w:rPr>
-          <w:rFonts w:hint="eastAsia"/>
-        </w:rPr>
-        <w:t>。</w:t>
-      </w:r>
-    </w:p>
-    <w:p>
-      <w:r>
-        <w:t>在</w:t>
-      </w:r>
-      <w:r>
-        <w:t>lstm</w:t>
-      </w:r>
-      <w:r>
-        <w:t>中用下一时刻的值作为目标值训练</w:t>
-      </w:r>
-      <w:r>
-        <w:t>lstm</w:t>
-      </w:r>
-      <w:r>
-        <w:rPr>
-          <w:rFonts w:hint="eastAsia"/>
-        </w:rPr>
-        <w:t>，</w:t>
-      </w:r>
-      <w:r>
-        <w:t>用该网络的隐层输出作为下一个网络的输入</w:t>
-      </w:r>
-      <w:r>
-        <w:rPr>
-          <w:rFonts w:hint="eastAsia"/>
-        </w:rPr>
-        <w:t>。则预测过程相当于该网络的</w:t>
-      </w:r>
-      <w:r>
-        <w:rPr>
-          <w:rFonts w:hint="eastAsia"/>
-        </w:rPr>
-        <w:t>pretraining</w:t>
-      </w:r>
-      <w:r>
-        <w:rPr>
-          <w:rFonts w:hint="eastAsia"/>
-        </w:rPr>
-        <w:t>。或者将下一时刻的输出和当前的炉况状态同时作为拟合目标，使得网络知道学习高炉的运行原理，同时又知道关注点。</w:t>
-      </w:r>
-    </w:p>
-    <w:p>
-      <w:r>
-        <w:t>想法</w:t>
-      </w:r>
-      <w:r>
-        <w:rPr>
-          <w:rFonts w:hint="eastAsia"/>
-        </w:rPr>
-        <w:t>2</w:t>
-      </w:r>
-      <w:r>
-        <w:rPr>
-          <w:rFonts w:hint="eastAsia"/>
-        </w:rPr>
-        <w:t>：</w:t>
-      </w:r>
-    </w:p>
-    <w:p>
-      <w:r>
-        <w:t>卷积层</w:t>
-      </w:r>
-      <w:r>
-        <w:rPr>
-          <w:rFonts w:hint="eastAsia"/>
-        </w:rPr>
-        <w:t>+</w:t>
-      </w:r>
-      <w:r>
-        <w:t>卷积层</w:t>
-      </w:r>
-      <w:r>
-        <w:rPr>
-          <w:rFonts w:hint="eastAsia"/>
-        </w:rPr>
-        <w:t>+</w:t>
-      </w:r>
-      <w:r>
-        <w:t>全连接层</w:t>
-      </w:r>
-      <w:r>
-        <w:rPr>
-          <w:rFonts w:hint="eastAsia"/>
-        </w:rPr>
-        <w:t>+</w:t>
-      </w:r>
-      <w:r>
-        <w:t>tanh</w:t>
-      </w:r>
-      <w:r>
-        <w:t>层</w:t>
-      </w:r>
-      <w:r>
-        <w:rPr>
-          <w:rFonts w:hint="eastAsia"/>
-        </w:rPr>
-        <w:t>：</w:t>
-      </w:r>
-      <w:r>
-        <w:t>预测下一步</w:t>
-      </w:r>
-    </w:p>
-    <w:p>
-      <w:pPr>
-        <w:rPr>
-          <w:rFonts w:hint="eastAsia"/>
-        </w:rPr>
-      </w:pPr>
-      <w:r>
-        <w:tab/>
-      </w:r>
-      <w:r>
-        <w:tab/>
-      </w:r>
-      <w:r>
-        <w:tab/>
-      </w:r>
-      <w:r>
-        <w:tab/>
-      </w:r>
-      <w:r>
-        <w:tab/>
-        <w:t xml:space="preserve">  </w:t>
-      </w:r>
-      <w:r>
-        <w:rPr>
-          <w:rFonts w:hint="eastAsia"/>
-        </w:rPr>
-        <w:t>+</w:t>
-      </w:r>
-      <w:r>
-        <w:rPr>
-          <w:rFonts w:hint="eastAsia"/>
-        </w:rPr>
-        <w:t>全连接层</w:t>
-      </w:r>
-      <w:r>
-        <w:rPr>
-          <w:rFonts w:hint="eastAsia"/>
-        </w:rPr>
-        <w:t>+softmax</w:t>
-      </w:r>
-      <w:r>
-        <w:rPr>
-          <w:rFonts w:hint="eastAsia"/>
-        </w:rPr>
-        <w:t>：分类</w:t>
-      </w:r>
-    </w:p>
-    <w:p>
-      <w:pPr>
-        <w:rPr>
-          <w:rFonts w:hint="eastAsia"/>
-        </w:rPr>
-      </w:pPr>
-    </w:p>
+    </w:p>
+    <w:p/>
     <w:p>
       <w:pPr>
         <w:rPr>

</xml_diff>